<commit_message>
fix screenbutton naming in pdf
</commit_message>
<xml_diff>
--- a/communication.docx
+++ b/communication.docx
@@ -737,13 +737,7 @@
                           </w:p>
                           <w:p>
                             <w:r>
-                              <w:t>FFFFFFFFFFFFF800</w:t>
-                            </w:r>
-                            <w:r>
-                              <w:t>FF800FF800</w:t>
-                            </w:r>
-                            <w:r>
-                              <w:t>\r</w:t>
+                              <w:t>FFFFFFFFFFFFF800FF800FF800\r</w:t>
                             </w:r>
                           </w:p>
                         </w:txbxContent>
@@ -788,13 +782,7 @@
                     </w:p>
                     <w:p>
                       <w:r>
-                        <w:t>FFFFFFFFFFFFF800</w:t>
-                      </w:r>
-                      <w:r>
-                        <w:t>FF800FF800</w:t>
-                      </w:r>
-                      <w:r>
-                        <w:t>\r</w:t>
+                        <w:t>FFFFFFFFFFFFF800FF800FF800\r</w:t>
                       </w:r>
                     </w:p>
                   </w:txbxContent>
@@ -895,19 +883,7 @@
           <w:rPr>
             <w:rStyle w:val="Hyperlink"/>
           </w:rPr>
-          <w:t>bitmapLoa</w:t>
-        </w:r>
-        <w:r>
-          <w:rPr>
-            <w:rStyle w:val="Hyperlink"/>
-          </w:rPr>
-          <w:t>d</w:t>
-        </w:r>
-        <w:r>
-          <w:rPr>
-            <w:rStyle w:val="Hyperlink"/>
-          </w:rPr>
-          <w:t>er.py</w:t>
+          <w:t>bitmapLoader.py</w:t>
         </w:r>
       </w:hyperlink>
       <w:r>
@@ -973,37 +949,7 @@
         <w:rPr>
           <w:rStyle w:val="pl-en"/>
         </w:rPr>
-        <w:t>MAX_BITMAP_DRAW_XSIZE</w:t>
-      </w:r>
-      <w:r>
-        <w:rPr>
-          <w:rStyle w:val="pl-en"/>
-        </w:rPr>
-        <w:t xml:space="preserve"> and </w:t>
-      </w:r>
-      <w:r>
-        <w:rPr>
-          <w:rStyle w:val="pl-en"/>
-        </w:rPr>
-        <w:t>MAX_BITMAP_DRAW_</w:t>
-      </w:r>
-      <w:r>
-        <w:rPr>
-          <w:rStyle w:val="pl-en"/>
-        </w:rPr>
-        <w:t>Y</w:t>
-      </w:r>
-      <w:r>
-        <w:rPr>
-          <w:rStyle w:val="pl-en"/>
-        </w:rPr>
-        <w:t>SIZE</w:t>
-      </w:r>
-      <w:r>
-        <w:rPr>
-          <w:rStyle w:val="pl-en"/>
-        </w:rPr>
-        <w:t xml:space="preserve">, at time of writing 128x128). If you need to draw a bitmap that is larger than this, </w:t>
+        <w:t xml:space="preserve">MAX_BITMAP_DRAW_XSIZE and MAX_BITMAP_DRAW_YSIZE, at time of writing 128x128). If you need to draw a bitmap that is larger than this, </w:t>
       </w:r>
       <w:r>
         <w:rPr>
@@ -1030,7 +976,21 @@
         <w:rPr>
           <w:noProof w:val="0"/>
         </w:rPr>
-        <w:t>If you want to print something that will be 300x300 but doesn’t have to be super-detailed, you can use scaling. Objects that make use of bitmaps support scaling them up (eg. If source bitmap is 50x10 and object has scaling = 3, it will be drawn to display as 150x30). See below.</w:t>
+        <w:t>If you want to print something that will be 300x300 but doesn’t have to be super-detailed, you can use scaling. Objects that make use of bitmaps support scaling them up (</w:t>
+      </w:r>
+      <w:proofErr w:type="spellStart"/>
+      <w:r>
+        <w:rPr>
+          <w:noProof w:val="0"/>
+        </w:rPr>
+        <w:t>eg.</w:t>
+      </w:r>
+      <w:proofErr w:type="spellEnd"/>
+      <w:r>
+        <w:rPr>
+          <w:noProof w:val="0"/>
+        </w:rPr>
+        <w:t xml:space="preserve"> If source bitmap is 50x10 and object has scaling = 3, it will be drawn to display as 150x30). See below.</w:t>
       </w:r>
     </w:p>
     <w:p>
@@ -1101,19 +1061,7 @@
           <w:rPr>
             <w:rStyle w:val="Hyperlink"/>
           </w:rPr>
-          <w:t>screenInitDem</w:t>
-        </w:r>
-        <w:r>
-          <w:rPr>
-            <w:rStyle w:val="Hyperlink"/>
-          </w:rPr>
-          <w:t>o</w:t>
-        </w:r>
-        <w:r>
-          <w:rPr>
-            <w:rStyle w:val="Hyperlink"/>
-          </w:rPr>
-          <w:t>.py</w:t>
+          <w:t>screenInitDemo.py</w:t>
         </w:r>
       </w:hyperlink>
       <w:r>
@@ -1486,19 +1434,61 @@
         <w:rPr>
           <w:noProof w:val="0"/>
         </w:rPr>
-        <w:t>Hex data provides additional information specific to the object (eg. Strings for labels, text offset for buttons…). Each byte of hex data is sent as 2-char hexadecimal string (without the leading 0x). The amount and meaning of hex data depends on object type.</w:t>
-      </w:r>
+        <w:t>Hex data provides additional information specific to the object (</w:t>
+      </w:r>
+      <w:proofErr w:type="spellStart"/>
       <w:r>
         <w:rPr>
           <w:noProof w:val="0"/>
         </w:rPr>
+        <w:t>eg.</w:t>
+      </w:r>
+      <w:proofErr w:type="spellEnd"/>
+      <w:r>
+        <w:rPr>
+          <w:noProof w:val="0"/>
+        </w:rPr>
+        <w:t xml:space="preserve"> Strings for labels, text offset for buttons…). Each byte of hex data is sent as 2-char hexadecimal string (without the leading 0x). The amount and meaning of hex data </w:t>
+      </w:r>
+      <w:proofErr w:type="gramStart"/>
+      <w:r>
+        <w:rPr>
+          <w:noProof w:val="0"/>
+        </w:rPr>
+        <w:t>depends</w:t>
+      </w:r>
+      <w:proofErr w:type="gramEnd"/>
+      <w:r>
+        <w:rPr>
+          <w:noProof w:val="0"/>
+        </w:rPr>
+        <w:t xml:space="preserve"> on object type.</w:t>
+      </w:r>
+      <w:r>
+        <w:rPr>
+          <w:noProof w:val="0"/>
+        </w:rPr>
         <w:t xml:space="preserve"> </w:t>
       </w:r>
       <w:r>
         <w:rPr>
           <w:noProof w:val="0"/>
         </w:rPr>
-        <w:t>You should always send as many bytes as the number you have specified in datalen line of object header.</w:t>
+        <w:t xml:space="preserve">You should always send as many bytes as the number you have specified in </w:t>
+      </w:r>
+      <w:proofErr w:type="spellStart"/>
+      <w:r>
+        <w:rPr>
+          <w:noProof w:val="0"/>
+        </w:rPr>
+        <w:t>datalen</w:t>
+      </w:r>
+      <w:proofErr w:type="spellEnd"/>
+      <w:r>
+        <w:rPr>
+          <w:noProof w:val="0"/>
+        </w:rPr>
+        <w:t xml:space="preserve"> line of object header.</w:t>
       </w:r>
     </w:p>
     <w:p>
@@ -1523,7 +1513,21 @@
         <w:rPr>
           <w:noProof w:val="0"/>
         </w:rPr>
-        <w:t>When byte number is spans 2 bytes, it signifies that the value is read as uint16_t, with most significant byte first. So for example, hex data of picture using bitmap number 2 at scaling 1 should be 00020001</w:t>
+        <w:t xml:space="preserve">When byte number is spans 2 bytes, it signifies that the value is read as uint16_t, with most significant byte first. </w:t>
+      </w:r>
+      <w:proofErr w:type="gramStart"/>
+      <w:r>
+        <w:rPr>
+          <w:noProof w:val="0"/>
+        </w:rPr>
+        <w:t>So</w:t>
+      </w:r>
+      <w:proofErr w:type="gramEnd"/>
+      <w:r>
+        <w:rPr>
+          <w:noProof w:val="0"/>
+        </w:rPr>
+        <w:t xml:space="preserve"> for example, hex data of picture using bitmap number 2 at scaling 1 should be 00020001</w:t>
       </w:r>
     </w:p>
     <w:tbl>
@@ -1608,8 +1612,16 @@
               <w:rPr>
                 <w:noProof w:val="0"/>
               </w:rPr>
-              <w:t>Valid datalens</w:t>
-            </w:r>
+              <w:t xml:space="preserve">Valid </w:t>
+            </w:r>
+            <w:proofErr w:type="spellStart"/>
+            <w:r>
+              <w:rPr>
+                <w:noProof w:val="0"/>
+              </w:rPr>
+              <w:t>datalens</w:t>
+            </w:r>
+            <w:proofErr w:type="spellEnd"/>
           </w:p>
         </w:tc>
         <w:tc>
@@ -1871,8 +1883,16 @@
               <w:rPr>
                 <w:noProof w:val="0"/>
               </w:rPr>
-              <w:t>Valid datalens</w:t>
-            </w:r>
+              <w:t xml:space="preserve">Valid </w:t>
+            </w:r>
+            <w:proofErr w:type="spellStart"/>
+            <w:r>
+              <w:rPr>
+                <w:noProof w:val="0"/>
+              </w:rPr>
+              <w:t>datalens</w:t>
+            </w:r>
+            <w:proofErr w:type="spellEnd"/>
           </w:p>
         </w:tc>
         <w:tc>
@@ -2039,7 +2059,21 @@
               <w:rPr>
                 <w:noProof w:val="0"/>
               </w:rPr>
-              <w:t>Number of bitmap which will be loaded from external memory and used to draw this object.</w:t>
+              <w:t xml:space="preserve">Number of </w:t>
+            </w:r>
+            <w:proofErr w:type="gramStart"/>
+            <w:r>
+              <w:rPr>
+                <w:noProof w:val="0"/>
+              </w:rPr>
+              <w:t>bitmap</w:t>
+            </w:r>
+            <w:proofErr w:type="gramEnd"/>
+            <w:r>
+              <w:rPr>
+                <w:noProof w:val="0"/>
+              </w:rPr>
+              <w:t xml:space="preserve"> which will be loaded from external memory and used to draw this object.</w:t>
             </w:r>
           </w:p>
         </w:tc>
@@ -2190,8 +2224,16 @@
               <w:rPr>
                 <w:noProof w:val="0"/>
               </w:rPr>
-              <w:t>Valid datalens</w:t>
-            </w:r>
+              <w:t xml:space="preserve">Valid </w:t>
+            </w:r>
+            <w:proofErr w:type="spellStart"/>
+            <w:r>
+              <w:rPr>
+                <w:noProof w:val="0"/>
+              </w:rPr>
+              <w:t>datalens</w:t>
+            </w:r>
+            <w:proofErr w:type="spellEnd"/>
           </w:p>
         </w:tc>
         <w:tc>
@@ -2336,12 +2378,14 @@
                 <w:noProof w:val="0"/>
               </w:rPr>
             </w:pPr>
+            <w:proofErr w:type="spellStart"/>
             <w:r>
               <w:rPr>
                 <w:noProof w:val="0"/>
               </w:rPr>
               <w:t>Pixelscaling</w:t>
             </w:r>
+            <w:proofErr w:type="spellEnd"/>
           </w:p>
         </w:tc>
         <w:tc>
@@ -2392,12 +2436,14 @@
                 <w:noProof w:val="0"/>
               </w:rPr>
             </w:pPr>
+            <w:proofErr w:type="spellStart"/>
             <w:r>
               <w:rPr>
                 <w:noProof w:val="0"/>
               </w:rPr>
               <w:t>Hspacing</w:t>
             </w:r>
+            <w:proofErr w:type="spellEnd"/>
           </w:p>
         </w:tc>
         <w:tc>
@@ -2414,7 +2460,21 @@
               <w:rPr>
                 <w:noProof w:val="0"/>
               </w:rPr>
-              <w:t>Horizontal spacing. Number of lcd pixels separating two characters in label. Is not affected by pixelscaling.</w:t>
+              <w:t xml:space="preserve">Horizontal spacing. Number of lcd pixels separating two characters in label. Is not affected by </w:t>
+            </w:r>
+            <w:proofErr w:type="spellStart"/>
+            <w:r>
+              <w:rPr>
+                <w:noProof w:val="0"/>
+              </w:rPr>
+              <w:t>pixelscaling</w:t>
+            </w:r>
+            <w:proofErr w:type="spellEnd"/>
+            <w:r>
+              <w:rPr>
+                <w:noProof w:val="0"/>
+              </w:rPr>
+              <w:t>.</w:t>
             </w:r>
           </w:p>
         </w:tc>
@@ -2448,12 +2508,14 @@
                 <w:noProof w:val="0"/>
               </w:rPr>
             </w:pPr>
+            <w:proofErr w:type="spellStart"/>
             <w:r>
               <w:rPr>
                 <w:noProof w:val="0"/>
               </w:rPr>
               <w:t>Vspacing</w:t>
             </w:r>
+            <w:proofErr w:type="spellEnd"/>
           </w:p>
         </w:tc>
         <w:tc>
@@ -2504,12 +2566,14 @@
                 <w:noProof w:val="0"/>
               </w:rPr>
             </w:pPr>
+            <w:proofErr w:type="spellStart"/>
             <w:r>
               <w:rPr>
                 <w:noProof w:val="0"/>
               </w:rPr>
               <w:t>Usebg</w:t>
             </w:r>
+            <w:proofErr w:type="spellEnd"/>
           </w:p>
         </w:tc>
         <w:tc>
@@ -2526,8 +2590,16 @@
               <w:rPr>
                 <w:noProof w:val="0"/>
               </w:rPr>
-              <w:t>When 0, font has transparent background. When not 0, background of font is filled with bgcolor</w:t>
-            </w:r>
+              <w:t xml:space="preserve">When 0, font has transparent background. When not 0, background of font is filled with </w:t>
+            </w:r>
+            <w:proofErr w:type="spellStart"/>
+            <w:r>
+              <w:rPr>
+                <w:noProof w:val="0"/>
+              </w:rPr>
+              <w:t>bgcolor</w:t>
+            </w:r>
+            <w:proofErr w:type="spellEnd"/>
           </w:p>
         </w:tc>
       </w:tr>
@@ -2560,12 +2632,14 @@
                 <w:noProof w:val="0"/>
               </w:rPr>
             </w:pPr>
+            <w:proofErr w:type="spellStart"/>
             <w:r>
               <w:rPr>
                 <w:noProof w:val="0"/>
               </w:rPr>
               <w:t>Textcolor</w:t>
             </w:r>
+            <w:proofErr w:type="spellEnd"/>
           </w:p>
         </w:tc>
         <w:tc>
@@ -2616,12 +2690,14 @@
                 <w:noProof w:val="0"/>
               </w:rPr>
             </w:pPr>
+            <w:proofErr w:type="spellStart"/>
             <w:r>
               <w:rPr>
                 <w:noProof w:val="0"/>
               </w:rPr>
               <w:t>Bgcolor</w:t>
             </w:r>
+            <w:proofErr w:type="spellEnd"/>
           </w:p>
         </w:tc>
         <w:tc>
@@ -2638,7 +2714,43 @@
               <w:rPr>
                 <w:noProof w:val="0"/>
               </w:rPr>
-              <w:t>If usebg != 0, this colour will be used to fill background</w:t>
+              <w:t xml:space="preserve">If </w:t>
+            </w:r>
+            <w:proofErr w:type="spellStart"/>
+            <w:proofErr w:type="gramStart"/>
+            <w:r>
+              <w:rPr>
+                <w:noProof w:val="0"/>
+              </w:rPr>
+              <w:t>usebg</w:t>
+            </w:r>
+            <w:proofErr w:type="spellEnd"/>
+            <w:r>
+              <w:rPr>
+                <w:noProof w:val="0"/>
+              </w:rPr>
+              <w:t xml:space="preserve"> !</w:t>
+            </w:r>
+            <w:proofErr w:type="gramEnd"/>
+            <w:r>
+              <w:rPr>
+                <w:noProof w:val="0"/>
+              </w:rPr>
+              <w:t xml:space="preserve">= 0, this </w:t>
+            </w:r>
+            <w:proofErr w:type="spellStart"/>
+            <w:r>
+              <w:rPr>
+                <w:noProof w:val="0"/>
+              </w:rPr>
+              <w:t>colour</w:t>
+            </w:r>
+            <w:proofErr w:type="spellEnd"/>
+            <w:r>
+              <w:rPr>
+                <w:noProof w:val="0"/>
+              </w:rPr>
+              <w:t xml:space="preserve"> will be used to fill background</w:t>
             </w:r>
           </w:p>
         </w:tc>
@@ -2694,7 +2806,21 @@
               <w:rPr>
                 <w:noProof w:val="0"/>
               </w:rPr>
-              <w:t>Characters of label string, one byte per character, using extended ascii. Null-termination is not required.</w:t>
+              <w:t xml:space="preserve">Characters of label string, one byte per character, using extended ascii. </w:t>
+            </w:r>
+            <w:proofErr w:type="gramStart"/>
+            <w:r>
+              <w:rPr>
+                <w:noProof w:val="0"/>
+              </w:rPr>
+              <w:t>Null-termination</w:t>
+            </w:r>
+            <w:proofErr w:type="gramEnd"/>
+            <w:r>
+              <w:rPr>
+                <w:noProof w:val="0"/>
+              </w:rPr>
+              <w:t xml:space="preserve"> is not required.</w:t>
             </w:r>
           </w:p>
         </w:tc>
@@ -2718,7 +2844,35 @@
           <w:noProof w:val="0"/>
         </w:rPr>
         <w:lastRenderedPageBreak/>
-        <w:t>Button and screenbutton objects have variable datalens depending on whether they are printed with a string or just as a bitmap.</w:t>
+        <w:t xml:space="preserve">Button and </w:t>
+      </w:r>
+      <w:proofErr w:type="spellStart"/>
+      <w:r>
+        <w:rPr>
+          <w:noProof w:val="0"/>
+        </w:rPr>
+        <w:t>screenbutton</w:t>
+      </w:r>
+      <w:proofErr w:type="spellEnd"/>
+      <w:r>
+        <w:rPr>
+          <w:noProof w:val="0"/>
+        </w:rPr>
+        <w:t xml:space="preserve"> objects have variable </w:t>
+      </w:r>
+      <w:proofErr w:type="spellStart"/>
+      <w:r>
+        <w:rPr>
+          <w:noProof w:val="0"/>
+        </w:rPr>
+        <w:t>datalens</w:t>
+      </w:r>
+      <w:proofErr w:type="spellEnd"/>
+      <w:r>
+        <w:rPr>
+          <w:noProof w:val="0"/>
+        </w:rPr>
+        <w:t xml:space="preserve"> depending on whether they are printed with a string or just as a bitmap.</w:t>
       </w:r>
     </w:p>
     <w:p>
@@ -2737,7 +2891,35 @@
         <w:rPr>
           <w:noProof w:val="0"/>
         </w:rPr>
-        <w:t xml:space="preserve"> (and set datalen to 6 in header!)</w:t>
+        <w:t xml:space="preserve"> (</w:t>
+      </w:r>
+      <w:proofErr w:type="gramStart"/>
+      <w:r>
+        <w:rPr>
+          <w:noProof w:val="0"/>
+        </w:rPr>
+        <w:t>and</w:t>
+      </w:r>
+      <w:proofErr w:type="gramEnd"/>
+      <w:r>
+        <w:rPr>
+          <w:noProof w:val="0"/>
+        </w:rPr>
+        <w:t xml:space="preserve"> set </w:t>
+      </w:r>
+      <w:proofErr w:type="spellStart"/>
+      <w:r>
+        <w:rPr>
+          <w:noProof w:val="0"/>
+        </w:rPr>
+        <w:t>datalen</w:t>
+      </w:r>
+      <w:proofErr w:type="spellEnd"/>
+      <w:r>
+        <w:rPr>
+          <w:noProof w:val="0"/>
+        </w:rPr>
+        <w:t xml:space="preserve"> to 6 in header!)</w:t>
       </w:r>
     </w:p>
     <w:tbl>
@@ -2820,8 +3002,16 @@
               <w:rPr>
                 <w:noProof w:val="0"/>
               </w:rPr>
-              <w:t>Valid datalens</w:t>
-            </w:r>
+              <w:t xml:space="preserve">Valid </w:t>
+            </w:r>
+            <w:proofErr w:type="spellStart"/>
+            <w:r>
+              <w:rPr>
+                <w:noProof w:val="0"/>
+              </w:rPr>
+              <w:t>datalens</w:t>
+            </w:r>
+            <w:proofErr w:type="spellEnd"/>
           </w:p>
         </w:tc>
         <w:tc>
@@ -2988,7 +3178,35 @@
               <w:rPr>
                 <w:noProof w:val="0"/>
               </w:rPr>
-              <w:t>Number of bitmap used to represent the button in it’s unpressed state</w:t>
+              <w:t xml:space="preserve">Number of </w:t>
+            </w:r>
+            <w:proofErr w:type="gramStart"/>
+            <w:r>
+              <w:rPr>
+                <w:noProof w:val="0"/>
+              </w:rPr>
+              <w:t>bitmap</w:t>
+            </w:r>
+            <w:proofErr w:type="gramEnd"/>
+            <w:r>
+              <w:rPr>
+                <w:noProof w:val="0"/>
+              </w:rPr>
+              <w:t xml:space="preserve"> used to represent the button in </w:t>
+            </w:r>
+            <w:proofErr w:type="spellStart"/>
+            <w:r>
+              <w:rPr>
+                <w:noProof w:val="0"/>
+              </w:rPr>
+              <w:t>it’s</w:t>
+            </w:r>
+            <w:proofErr w:type="spellEnd"/>
+            <w:r>
+              <w:rPr>
+                <w:noProof w:val="0"/>
+              </w:rPr>
+              <w:t xml:space="preserve"> unpressed state</w:t>
             </w:r>
           </w:p>
         </w:tc>
@@ -3044,7 +3262,21 @@
               <w:rPr>
                 <w:noProof w:val="0"/>
               </w:rPr>
-              <w:t>Number of bitmap used when button is pressed</w:t>
+              <w:t xml:space="preserve">Number of </w:t>
+            </w:r>
+            <w:proofErr w:type="gramStart"/>
+            <w:r>
+              <w:rPr>
+                <w:noProof w:val="0"/>
+              </w:rPr>
+              <w:t>bitmap</w:t>
+            </w:r>
+            <w:proofErr w:type="gramEnd"/>
+            <w:r>
+              <w:rPr>
+                <w:noProof w:val="0"/>
+              </w:rPr>
+              <w:t xml:space="preserve"> used when button is pressed</w:t>
             </w:r>
           </w:p>
         </w:tc>
@@ -3134,12 +3366,14 @@
                 <w:noProof w:val="0"/>
               </w:rPr>
             </w:pPr>
+            <w:proofErr w:type="spellStart"/>
             <w:r>
               <w:rPr>
                 <w:noProof w:val="0"/>
               </w:rPr>
               <w:t>Xoffset</w:t>
             </w:r>
+            <w:proofErr w:type="spellEnd"/>
           </w:p>
         </w:tc>
         <w:tc>
@@ -3190,12 +3424,14 @@
                 <w:noProof w:val="0"/>
               </w:rPr>
             </w:pPr>
+            <w:proofErr w:type="spellStart"/>
             <w:r>
               <w:rPr>
                 <w:noProof w:val="0"/>
               </w:rPr>
               <w:t>Yoffset</w:t>
             </w:r>
+            <w:proofErr w:type="spellEnd"/>
           </w:p>
         </w:tc>
         <w:tc>
@@ -3212,7 +3448,21 @@
               <w:rPr>
                 <w:noProof w:val="0"/>
               </w:rPr>
-              <w:t>Offset of string start In y-axis</w:t>
+              <w:t xml:space="preserve">Offset of string start </w:t>
+            </w:r>
+            <w:proofErr w:type="gramStart"/>
+            <w:r>
+              <w:rPr>
+                <w:noProof w:val="0"/>
+              </w:rPr>
+              <w:t>In</w:t>
+            </w:r>
+            <w:proofErr w:type="gramEnd"/>
+            <w:r>
+              <w:rPr>
+                <w:noProof w:val="0"/>
+              </w:rPr>
+              <w:t xml:space="preserve"> y-axis</w:t>
             </w:r>
           </w:p>
         </w:tc>
@@ -3246,12 +3496,14 @@
                 <w:noProof w:val="0"/>
               </w:rPr>
             </w:pPr>
+            <w:proofErr w:type="spellStart"/>
             <w:r>
               <w:rPr>
                 <w:noProof w:val="0"/>
               </w:rPr>
               <w:t>Pixelscaling</w:t>
             </w:r>
+            <w:proofErr w:type="spellEnd"/>
           </w:p>
         </w:tc>
         <w:tc>
@@ -3302,12 +3554,14 @@
                 <w:noProof w:val="0"/>
               </w:rPr>
             </w:pPr>
+            <w:proofErr w:type="spellStart"/>
             <w:r>
               <w:rPr>
                 <w:noProof w:val="0"/>
               </w:rPr>
               <w:t>Hspace</w:t>
             </w:r>
+            <w:proofErr w:type="spellEnd"/>
           </w:p>
         </w:tc>
         <w:tc>
@@ -3365,12 +3619,14 @@
                 <w:noProof w:val="0"/>
               </w:rPr>
             </w:pPr>
+            <w:proofErr w:type="spellStart"/>
             <w:r>
               <w:rPr>
                 <w:noProof w:val="0"/>
               </w:rPr>
               <w:t>Vspace</w:t>
             </w:r>
+            <w:proofErr w:type="spellEnd"/>
           </w:p>
         </w:tc>
         <w:tc>
@@ -3416,12 +3672,14 @@
                 <w:noProof w:val="0"/>
               </w:rPr>
             </w:pPr>
+            <w:proofErr w:type="spellStart"/>
             <w:r>
               <w:rPr>
                 <w:noProof w:val="0"/>
               </w:rPr>
               <w:t>textColor</w:t>
             </w:r>
+            <w:proofErr w:type="spellEnd"/>
           </w:p>
         </w:tc>
         <w:tc>
@@ -3438,7 +3696,35 @@
               <w:rPr>
                 <w:noProof w:val="0"/>
               </w:rPr>
-              <w:t>Color of text as rgb565. (note: Background color is never used in buttons and pagebuttons)</w:t>
+              <w:t>Color of text as rgb565. (</w:t>
+            </w:r>
+            <w:proofErr w:type="gramStart"/>
+            <w:r>
+              <w:rPr>
+                <w:noProof w:val="0"/>
+              </w:rPr>
+              <w:t>note</w:t>
+            </w:r>
+            <w:proofErr w:type="gramEnd"/>
+            <w:r>
+              <w:rPr>
+                <w:noProof w:val="0"/>
+              </w:rPr>
+              <w:t xml:space="preserve">: Background color is never used in buttons and </w:t>
+            </w:r>
+            <w:proofErr w:type="spellStart"/>
+            <w:r>
+              <w:rPr>
+                <w:noProof w:val="0"/>
+              </w:rPr>
+              <w:t>screenbutton</w:t>
+            </w:r>
+            <w:proofErr w:type="spellEnd"/>
+            <w:r>
+              <w:rPr>
+                <w:noProof w:val="0"/>
+              </w:rPr>
+              <w:t>)</w:t>
             </w:r>
           </w:p>
         </w:tc>
@@ -3506,11 +3792,31 @@
           <w:noProof w:val="0"/>
         </w:rPr>
       </w:pPr>
+      <w:proofErr w:type="spellStart"/>
       <w:r>
         <w:rPr>
           <w:noProof w:val="0"/>
         </w:rPr>
-        <w:t>Pagebutton is the same as button, except that it starts with a different byte and following bytes are shifted as a result</w:t>
+        <w:t>S</w:t>
+      </w:r>
+      <w:r>
+        <w:rPr>
+          <w:noProof w:val="0"/>
+        </w:rPr>
+        <w:t>creenbutton</w:t>
+      </w:r>
+      <w:proofErr w:type="spellEnd"/>
+      <w:r>
+        <w:rPr>
+          <w:noProof w:val="0"/>
+        </w:rPr>
+        <w:t xml:space="preserve"> </w:t>
+      </w:r>
+      <w:r>
+        <w:rPr>
+          <w:noProof w:val="0"/>
+        </w:rPr>
+        <w:t>is the same as button, except that it starts with a different byte and following bytes are shifted as a result</w:t>
       </w:r>
     </w:p>
     <w:tbl>
@@ -3562,14 +3868,16 @@
                 <w:noProof w:val="0"/>
               </w:rPr>
             </w:pPr>
+            <w:proofErr w:type="spellStart"/>
             <w:r>
               <w:rPr>
                 <w:b/>
                 <w:bCs/>
                 <w:noProof w:val="0"/>
               </w:rPr>
-              <w:t>pagebutton</w:t>
-            </w:r>
+              <w:t>screenbutton</w:t>
+            </w:r>
+            <w:proofErr w:type="spellEnd"/>
           </w:p>
         </w:tc>
       </w:tr>
@@ -3595,8 +3903,16 @@
               <w:rPr>
                 <w:noProof w:val="0"/>
               </w:rPr>
-              <w:t>Valid datalens</w:t>
-            </w:r>
+              <w:t xml:space="preserve">Valid </w:t>
+            </w:r>
+            <w:proofErr w:type="spellStart"/>
+            <w:r>
+              <w:rPr>
+                <w:noProof w:val="0"/>
+              </w:rPr>
+              <w:t>datalens</w:t>
+            </w:r>
+            <w:proofErr w:type="spellEnd"/>
           </w:p>
         </w:tc>
         <w:tc>
@@ -3616,31 +3932,7 @@
               <w:rPr>
                 <w:noProof w:val="0"/>
               </w:rPr>
-              <w:t xml:space="preserve">Either </w:t>
-            </w:r>
-            <w:r>
-              <w:rPr>
-                <w:noProof w:val="0"/>
-              </w:rPr>
-              <w:t>7</w:t>
-            </w:r>
-            <w:r>
-              <w:rPr>
-                <w:noProof w:val="0"/>
-              </w:rPr>
-              <w:t xml:space="preserve"> or 1</w:t>
-            </w:r>
-            <w:r>
-              <w:rPr>
-                <w:noProof w:val="0"/>
-              </w:rPr>
-              <w:t>4</w:t>
-            </w:r>
-            <w:r>
-              <w:rPr>
-                <w:noProof w:val="0"/>
-              </w:rPr>
-              <w:t xml:space="preserve"> + 1 per string char</w:t>
+              <w:t>Either 7 or 14 + 1 per string char</w:t>
             </w:r>
           </w:p>
         </w:tc>
@@ -3787,7 +4079,21 @@
               <w:rPr>
                 <w:noProof w:val="0"/>
               </w:rPr>
-              <w:t>Number of screen to which the display should switch when this button is pressed.</w:t>
+              <w:t xml:space="preserve">Number of </w:t>
+            </w:r>
+            <w:proofErr w:type="gramStart"/>
+            <w:r>
+              <w:rPr>
+                <w:noProof w:val="0"/>
+              </w:rPr>
+              <w:t>screen</w:t>
+            </w:r>
+            <w:proofErr w:type="gramEnd"/>
+            <w:r>
+              <w:rPr>
+                <w:noProof w:val="0"/>
+              </w:rPr>
+              <w:t xml:space="preserve"> to which the display should switch when this button is pressed.</w:t>
             </w:r>
           </w:p>
         </w:tc>
@@ -3855,7 +4161,35 @@
               <w:rPr>
                 <w:noProof w:val="0"/>
               </w:rPr>
-              <w:t>Number of bitmap used to represent the button in it’s unpressed state</w:t>
+              <w:t xml:space="preserve">Number of </w:t>
+            </w:r>
+            <w:proofErr w:type="gramStart"/>
+            <w:r>
+              <w:rPr>
+                <w:noProof w:val="0"/>
+              </w:rPr>
+              <w:t>bitmap</w:t>
+            </w:r>
+            <w:proofErr w:type="gramEnd"/>
+            <w:r>
+              <w:rPr>
+                <w:noProof w:val="0"/>
+              </w:rPr>
+              <w:t xml:space="preserve"> used to represent the button in </w:t>
+            </w:r>
+            <w:proofErr w:type="spellStart"/>
+            <w:r>
+              <w:rPr>
+                <w:noProof w:val="0"/>
+              </w:rPr>
+              <w:t>it’s</w:t>
+            </w:r>
+            <w:proofErr w:type="spellEnd"/>
+            <w:r>
+              <w:rPr>
+                <w:noProof w:val="0"/>
+              </w:rPr>
+              <w:t xml:space="preserve"> unpressed state</w:t>
             </w:r>
           </w:p>
         </w:tc>
@@ -3923,7 +4257,21 @@
               <w:rPr>
                 <w:noProof w:val="0"/>
               </w:rPr>
-              <w:t>Number of bitmap used when button is pressed</w:t>
+              <w:t xml:space="preserve">Number of </w:t>
+            </w:r>
+            <w:proofErr w:type="gramStart"/>
+            <w:r>
+              <w:rPr>
+                <w:noProof w:val="0"/>
+              </w:rPr>
+              <w:t>bitmap</w:t>
+            </w:r>
+            <w:proofErr w:type="gramEnd"/>
+            <w:r>
+              <w:rPr>
+                <w:noProof w:val="0"/>
+              </w:rPr>
+              <w:t xml:space="preserve"> used when button is pressed</w:t>
             </w:r>
           </w:p>
         </w:tc>
@@ -4025,12 +4373,14 @@
                 <w:noProof w:val="0"/>
               </w:rPr>
             </w:pPr>
+            <w:proofErr w:type="spellStart"/>
             <w:r>
               <w:rPr>
                 <w:noProof w:val="0"/>
               </w:rPr>
               <w:t>Xoffset</w:t>
             </w:r>
+            <w:proofErr w:type="spellEnd"/>
           </w:p>
         </w:tc>
         <w:tc>
@@ -4081,12 +4431,14 @@
                 <w:noProof w:val="0"/>
               </w:rPr>
             </w:pPr>
+            <w:proofErr w:type="spellStart"/>
             <w:r>
               <w:rPr>
                 <w:noProof w:val="0"/>
               </w:rPr>
               <w:t>Yoffset</w:t>
             </w:r>
+            <w:proofErr w:type="spellEnd"/>
           </w:p>
         </w:tc>
         <w:tc>
@@ -4103,7 +4455,21 @@
               <w:rPr>
                 <w:noProof w:val="0"/>
               </w:rPr>
-              <w:t>Offset of string start In y-axis</w:t>
+              <w:t xml:space="preserve">Offset of string start </w:t>
+            </w:r>
+            <w:proofErr w:type="gramStart"/>
+            <w:r>
+              <w:rPr>
+                <w:noProof w:val="0"/>
+              </w:rPr>
+              <w:t>In</w:t>
+            </w:r>
+            <w:proofErr w:type="gramEnd"/>
+            <w:r>
+              <w:rPr>
+                <w:noProof w:val="0"/>
+              </w:rPr>
+              <w:t xml:space="preserve"> y-axis</w:t>
             </w:r>
           </w:p>
         </w:tc>
@@ -4137,12 +4503,14 @@
                 <w:noProof w:val="0"/>
               </w:rPr>
             </w:pPr>
+            <w:proofErr w:type="spellStart"/>
             <w:r>
               <w:rPr>
                 <w:noProof w:val="0"/>
               </w:rPr>
               <w:t>Pixelscaling</w:t>
             </w:r>
+            <w:proofErr w:type="spellEnd"/>
           </w:p>
         </w:tc>
         <w:tc>
@@ -4193,12 +4561,14 @@
                 <w:noProof w:val="0"/>
               </w:rPr>
             </w:pPr>
+            <w:proofErr w:type="spellStart"/>
             <w:r>
               <w:rPr>
                 <w:noProof w:val="0"/>
               </w:rPr>
               <w:t>Hspace</w:t>
             </w:r>
+            <w:proofErr w:type="spellEnd"/>
           </w:p>
         </w:tc>
         <w:tc>
@@ -4256,12 +4626,14 @@
                 <w:noProof w:val="0"/>
               </w:rPr>
             </w:pPr>
+            <w:proofErr w:type="spellStart"/>
             <w:r>
               <w:rPr>
                 <w:noProof w:val="0"/>
               </w:rPr>
               <w:t>Vspace</w:t>
             </w:r>
+            <w:proofErr w:type="spellEnd"/>
           </w:p>
         </w:tc>
         <w:tc>
@@ -4325,12 +4697,14 @@
                 <w:noProof w:val="0"/>
               </w:rPr>
             </w:pPr>
+            <w:proofErr w:type="spellStart"/>
             <w:r>
               <w:rPr>
                 <w:noProof w:val="0"/>
               </w:rPr>
               <w:t>textColor</w:t>
             </w:r>
+            <w:proofErr w:type="spellEnd"/>
           </w:p>
         </w:tc>
         <w:tc>
@@ -4347,7 +4721,35 @@
               <w:rPr>
                 <w:noProof w:val="0"/>
               </w:rPr>
-              <w:t>Color of text as rgb565. (note: Background color is never used in buttons and pagebuttons)</w:t>
+              <w:t>Color of text as rgb565. (</w:t>
+            </w:r>
+            <w:proofErr w:type="gramStart"/>
+            <w:r>
+              <w:rPr>
+                <w:noProof w:val="0"/>
+              </w:rPr>
+              <w:t>note</w:t>
+            </w:r>
+            <w:proofErr w:type="gramEnd"/>
+            <w:r>
+              <w:rPr>
+                <w:noProof w:val="0"/>
+              </w:rPr>
+              <w:t xml:space="preserve">: Background color is never used in buttons and </w:t>
+            </w:r>
+            <w:proofErr w:type="spellStart"/>
+            <w:r>
+              <w:rPr>
+                <w:noProof w:val="0"/>
+              </w:rPr>
+              <w:t>screenbutton</w:t>
+            </w:r>
+            <w:proofErr w:type="spellEnd"/>
+            <w:r>
+              <w:rPr>
+                <w:noProof w:val="0"/>
+              </w:rPr>
+              <w:t>)</w:t>
             </w:r>
           </w:p>
         </w:tc>

</xml_diff>